<commit_message>
24-th reports have been refactored and added to book.
</commit_message>
<xml_diff>
--- a/November/24. Искусственные нейронные сети (Григорьев)/Искусственные нейронные сети (Final version).docx
+++ b/November/24. Искусственные нейронные сети (Григорьев)/Искусственные нейронные сети (Final version).docx
@@ -1,10 +1,10 @@
 
 <file path=word/document.xml><?xml version="1.0" encoding="utf-8"?>
-<w:document xmlns:wpc="http://schemas.microsoft.com/office/word/2010/wordprocessingCanvas" xmlns:mc="http://schemas.openxmlformats.org/markup-compatibility/2006" xmlns:o="urn:schemas-microsoft-com:office:office" xmlns:r="http://schemas.openxmlformats.org/officeDocument/2006/relationships" xmlns:m="http://schemas.openxmlformats.org/officeDocument/2006/math" xmlns:v="urn:schemas-microsoft-com:vml" xmlns:wp14="http://schemas.microsoft.com/office/word/2010/wordprocessingDrawing" xmlns:wp="http://schemas.openxmlformats.org/drawingml/2006/wordprocessingDrawing" xmlns:w10="urn:schemas-microsoft-com:office:word" xmlns:w="http://schemas.openxmlformats.org/wordprocessingml/2006/main" xmlns:w14="http://schemas.microsoft.com/office/word/2010/wordml" xmlns:w15="http://schemas.microsoft.com/office/word/2012/wordml" xmlns:wpg="http://schemas.microsoft.com/office/word/2010/wordprocessingGroup" xmlns:wpi="http://schemas.microsoft.com/office/word/2010/wordprocessingInk" xmlns:wne="http://schemas.microsoft.com/office/word/2006/wordml" xmlns:wps="http://schemas.microsoft.com/office/word/2010/wordprocessingShape" mc:Ignorable="w14 w15 wp14">
+<w:document xmlns:wpc="http://schemas.microsoft.com/office/word/2010/wordprocessingCanvas" xmlns:cx="http://schemas.microsoft.com/office/drawing/2014/chartex" xmlns:cx1="http://schemas.microsoft.com/office/drawing/2015/9/8/chartex" xmlns:mc="http://schemas.openxmlformats.org/markup-compatibility/2006" xmlns:o="urn:schemas-microsoft-com:office:office" xmlns:r="http://schemas.openxmlformats.org/officeDocument/2006/relationships" xmlns:m="http://schemas.openxmlformats.org/officeDocument/2006/math" xmlns:v="urn:schemas-microsoft-com:vml" xmlns:wp14="http://schemas.microsoft.com/office/word/2010/wordprocessingDrawing" xmlns:wp="http://schemas.openxmlformats.org/drawingml/2006/wordprocessingDrawing" xmlns:w10="urn:schemas-microsoft-com:office:word" xmlns:w="http://schemas.openxmlformats.org/wordprocessingml/2006/main" xmlns:w14="http://schemas.microsoft.com/office/word/2010/wordml" xmlns:w15="http://schemas.microsoft.com/office/word/2012/wordml" xmlns:w16se="http://schemas.microsoft.com/office/word/2015/wordml/symex" xmlns:wpg="http://schemas.microsoft.com/office/word/2010/wordprocessingGroup" xmlns:wpi="http://schemas.microsoft.com/office/word/2010/wordprocessingInk" xmlns:wne="http://schemas.microsoft.com/office/word/2006/wordml" xmlns:wps="http://schemas.microsoft.com/office/word/2010/wordprocessingShape" mc:Ignorable="w14 w15 w16se wp14">
   <w:body>
     <w:p>
       <w:pPr>
-        <w:pStyle w:val="2"/>
+        <w:pStyle w:val="Heading2"/>
         <w:rPr>
           <w:lang w:val="ru-RU"/>
         </w:rPr>
@@ -90,7 +90,7 @@
     </w:p>
     <w:p>
       <w:pPr>
-        <w:pStyle w:val="3"/>
+        <w:pStyle w:val="Heading3"/>
         <w:jc w:val="both"/>
         <w:rPr>
           <w:lang w:val="ru-RU"/>
@@ -172,13 +172,10 @@
       </w:r>
     </w:p>
     <w:p>
-      <w:pPr>
-        <w:jc w:val="center"/>
-      </w:pPr>
       <w:r>
         <w:rPr>
           <w:noProof/>
-          <w:lang w:eastAsia="ru-RU"/>
+          <w:lang w:val="en-US"/>
         </w:rPr>
         <w:lastRenderedPageBreak/>
         <w:drawing>
@@ -253,7 +250,7 @@
     </w:p>
     <w:p>
       <w:pPr>
-        <w:pStyle w:val="3"/>
+        <w:pStyle w:val="Heading3"/>
         <w:jc w:val="both"/>
         <w:rPr>
           <w:lang w:val="ru-RU"/>
@@ -289,14 +286,10 @@
       </w:r>
     </w:p>
     <w:p>
-      <w:pPr>
-        <w:jc w:val="center"/>
-      </w:pPr>
-      <w:r>
-        <w:rPr>
-          <w:rFonts w:ascii="Arial" w:hAnsi="Arial" w:cs="Arial"/>
+      <w:r>
+        <w:rPr>
           <w:noProof/>
-          <w:lang w:eastAsia="ru-RU"/>
+          <w:lang w:val="en-US"/>
         </w:rPr>
         <w:drawing>
           <wp:inline distT="0" distB="0" distL="0" distR="0">
@@ -357,17 +350,7 @@
       </w:r>
     </w:p>
     <w:p>
-      <w:pPr>
-        <w:jc w:val="center"/>
-        <w:rPr>
-          <w:rFonts w:ascii="Arial" w:hAnsi="Arial" w:cs="Arial"/>
-        </w:rPr>
-      </w:pPr>
-      <w:r>
-        <w:rPr>
-          <w:rFonts w:ascii="Arial" w:hAnsi="Arial" w:cs="Arial"/>
-          <w:position w:val="-28"/>
-        </w:rPr>
+      <w:r>
         <w:object w:dxaOrig="1540" w:dyaOrig="680">
           <v:shapetype id="_x0000_t75" coordsize="21600,21600" o:spt="75" o:preferrelative="t" path="m@4@5l@4@11@9@11@9@5xe" filled="f" stroked="f">
             <v:stroke joinstyle="miter"/>
@@ -388,42 +371,26 @@
             <v:path o:extrusionok="f" gradientshapeok="t" o:connecttype="rect"/>
             <o:lock v:ext="edit" aspectratio="t"/>
           </v:shapetype>
-          <v:shape id="_x0000_i1025" type="#_x0000_t75" style="width:76.8pt;height:34.2pt" o:ole="">
+          <v:shape id="_x0000_i1025" type="#_x0000_t75" style="width:76.5pt;height:34.5pt" o:ole="">
             <v:imagedata r:id="rId7" o:title=""/>
           </v:shape>
-          <o:OLEObject Type="Embed" ProgID="Equation.3" ShapeID="_x0000_i1025" DrawAspect="Content" ObjectID="_1512071295" r:id="rId8"/>
+          <o:OLEObject Type="Embed" ProgID="Equation.3" ShapeID="_x0000_i1025" DrawAspect="Content" ObjectID="_1512072324" r:id="rId8"/>
         </w:object>
       </w:r>
       <w:r>
-        <w:rPr>
-          <w:rFonts w:ascii="Arial" w:hAnsi="Arial" w:cs="Arial"/>
-        </w:rPr>
         <w:t>,</w:t>
       </w:r>
     </w:p>
     <w:p>
-      <w:pPr>
-        <w:jc w:val="center"/>
-        <w:rPr>
-          <w:rFonts w:ascii="Arial" w:hAnsi="Arial" w:cs="Arial"/>
-        </w:rPr>
-      </w:pPr>
-      <w:r>
-        <w:rPr>
-          <w:rFonts w:ascii="Arial" w:hAnsi="Arial" w:cs="Arial"/>
-          <w:position w:val="-10"/>
-        </w:rPr>
+      <w:r>
         <w:object w:dxaOrig="920" w:dyaOrig="320">
-          <v:shape id="_x0000_i1026" type="#_x0000_t75" style="width:46.2pt;height:16.2pt" o:ole="">
+          <v:shape id="_x0000_i1026" type="#_x0000_t75" style="width:46.5pt;height:16.5pt" o:ole="">
             <v:imagedata r:id="rId9" o:title=""/>
           </v:shape>
-          <o:OLEObject Type="Embed" ProgID="Equation.3" ShapeID="_x0000_i1026" DrawAspect="Content" ObjectID="_1512071296" r:id="rId10"/>
+          <o:OLEObject Type="Embed" ProgID="Equation.3" ShapeID="_x0000_i1026" DrawAspect="Content" ObjectID="_1512072325" r:id="rId10"/>
         </w:object>
       </w:r>
       <w:r>
-        <w:rPr>
-          <w:rFonts w:ascii="Arial" w:hAnsi="Arial" w:cs="Arial"/>
-        </w:rPr>
         <w:t>,</w:t>
       </w:r>
     </w:p>
@@ -440,18 +407,14 @@
           <w:position w:val="-12"/>
         </w:rPr>
         <w:object w:dxaOrig="279" w:dyaOrig="360">
-          <v:shape id="_x0000_i1027" type="#_x0000_t75" style="width:13.8pt;height:18pt" o:ole="">
+          <v:shape id="_x0000_i1027" type="#_x0000_t75" style="width:13.5pt;height:18pt" o:ole="">
             <v:imagedata r:id="rId11" o:title=""/>
           </v:shape>
-          <o:OLEObject Type="Embed" ProgID="Equation.3" ShapeID="_x0000_i1027" DrawAspect="Content" ObjectID="_1512071297" r:id="rId12"/>
+          <o:OLEObject Type="Embed" ProgID="Equation.3" ShapeID="_x0000_i1027" DrawAspect="Content" ObjectID="_1512072326" r:id="rId12"/>
         </w:object>
       </w:r>
       <w:r>
-        <w:t xml:space="preserve"> - вес </w:t>
-      </w:r>
-      <w:proofErr w:type="gramStart"/>
-      <w:r>
-        <w:t xml:space="preserve">синапса, </w:t>
+        <w:t xml:space="preserve"> - вес синапса, </w:t>
       </w:r>
       <w:r>
         <w:rPr>
@@ -462,18 +425,14 @@
           <v:shape id="_x0000_i1028" type="#_x0000_t75" style="width:12pt;height:18pt" o:ole="">
             <v:imagedata r:id="rId13" o:title=""/>
           </v:shape>
-          <o:OLEObject Type="Embed" ProgID="Equation.3" ShapeID="_x0000_i1028" DrawAspect="Content" ObjectID="_1512071298" r:id="rId14"/>
+          <o:OLEObject Type="Embed" ProgID="Equation.3" ShapeID="_x0000_i1028" DrawAspect="Content" ObjectID="_1512072327" r:id="rId14"/>
         </w:object>
       </w:r>
       <w:r>
         <w:t xml:space="preserve"> </w:t>
       </w:r>
       <w:r>
-        <w:t>-</w:t>
-      </w:r>
-      <w:proofErr w:type="gramEnd"/>
-      <w:r>
-        <w:t xml:space="preserve"> компоне</w:t>
+        <w:t>- компоне</w:t>
       </w:r>
       <w:r>
         <w:t xml:space="preserve">нты входного вектора сигналов, </w:t>
@@ -484,10 +443,10 @@
           <w:position w:val="-6"/>
         </w:rPr>
         <w:object w:dxaOrig="200" w:dyaOrig="279">
-          <v:shape id="_x0000_i1029" type="#_x0000_t75" style="width:10.2pt;height:13.8pt" o:ole="">
+          <v:shape id="_x0000_i1029" type="#_x0000_t75" style="width:10.5pt;height:13.5pt" o:ole="">
             <v:imagedata r:id="rId15" o:title=""/>
           </v:shape>
-          <o:OLEObject Type="Embed" ProgID="Equation.3" ShapeID="_x0000_i1029" DrawAspect="Content" ObjectID="_1512071299" r:id="rId16"/>
+          <o:OLEObject Type="Embed" ProgID="Equation.3" ShapeID="_x0000_i1029" DrawAspect="Content" ObjectID="_1512072328" r:id="rId16"/>
         </w:object>
       </w:r>
       <w:r>
@@ -499,10 +458,10 @@
           <w:position w:val="-6"/>
         </w:rPr>
         <w:object w:dxaOrig="220" w:dyaOrig="279">
-          <v:shape id="_x0000_i1030" type="#_x0000_t75" style="width:10.8pt;height:13.8pt" o:ole="">
+          <v:shape id="_x0000_i1030" type="#_x0000_t75" style="width:10.5pt;height:13.5pt" o:ole="">
             <v:imagedata r:id="rId17" o:title=""/>
           </v:shape>
-          <o:OLEObject Type="Embed" ProgID="Equation.3" ShapeID="_x0000_i1030" DrawAspect="Content" ObjectID="_1512071300" r:id="rId18"/>
+          <o:OLEObject Type="Embed" ProgID="Equation.3" ShapeID="_x0000_i1030" DrawAspect="Content" ObjectID="_1512072329" r:id="rId18"/>
         </w:object>
       </w:r>
       <w:r>
@@ -523,10 +482,10 @@
           <w:position w:val="-10"/>
         </w:rPr>
         <w:object w:dxaOrig="220" w:dyaOrig="260">
-          <v:shape id="_x0000_i1031" type="#_x0000_t75" style="width:10.8pt;height:13.2pt" o:ole="">
+          <v:shape id="_x0000_i1031" type="#_x0000_t75" style="width:10.5pt;height:13.5pt" o:ole="">
             <v:imagedata r:id="rId19" o:title=""/>
           </v:shape>
-          <o:OLEObject Type="Embed" ProgID="Equation.3" ShapeID="_x0000_i1031" DrawAspect="Content" ObjectID="_1512071301" r:id="rId20"/>
+          <o:OLEObject Type="Embed" ProgID="Equation.3" ShapeID="_x0000_i1031" DrawAspect="Content" ObjectID="_1512072330" r:id="rId20"/>
         </w:object>
       </w:r>
       <w:r>
@@ -538,10 +497,10 @@
           <w:position w:val="-6"/>
         </w:rPr>
         <w:object w:dxaOrig="200" w:dyaOrig="220">
-          <v:shape id="_x0000_i1032" type="#_x0000_t75" style="width:10.2pt;height:10.8pt" o:ole="">
+          <v:shape id="_x0000_i1032" type="#_x0000_t75" style="width:10.5pt;height:10.5pt" o:ole="">
             <v:imagedata r:id="rId21" o:title=""/>
           </v:shape>
-          <o:OLEObject Type="Embed" ProgID="Equation.3" ShapeID="_x0000_i1032" DrawAspect="Content" ObjectID="_1512071302" r:id="rId22"/>
+          <o:OLEObject Type="Embed" ProgID="Equation.3" ShapeID="_x0000_i1032" DrawAspect="Content" ObjectID="_1512072331" r:id="rId22"/>
         </w:object>
       </w:r>
       <w:r>
@@ -567,10 +526,10 @@
           <w:position w:val="-10"/>
         </w:rPr>
         <w:object w:dxaOrig="220" w:dyaOrig="260">
-          <v:shape id="_x0000_i1033" type="#_x0000_t75" style="width:10.8pt;height:13.2pt" o:ole="">
+          <v:shape id="_x0000_i1033" type="#_x0000_t75" style="width:10.5pt;height:13.5pt" o:ole="">
             <v:imagedata r:id="rId19" o:title=""/>
           </v:shape>
-          <o:OLEObject Type="Embed" ProgID="Equation.3" ShapeID="_x0000_i1033" DrawAspect="Content" ObjectID="_1512071303" r:id="rId23"/>
+          <o:OLEObject Type="Embed" ProgID="Equation.3" ShapeID="_x0000_i1033" DrawAspect="Content" ObjectID="_1512072332" r:id="rId23"/>
         </w:object>
       </w:r>
       <w:r>
@@ -624,14 +583,10 @@
       </w:r>
     </w:p>
     <w:p>
-      <w:pPr>
-        <w:jc w:val="center"/>
-      </w:pPr>
-      <w:r>
-        <w:rPr>
-          <w:rFonts w:ascii="Arial" w:hAnsi="Arial" w:cs="Arial"/>
+      <w:r>
+        <w:rPr>
           <w:noProof/>
-          <w:lang w:eastAsia="ru-RU"/>
+          <w:lang w:val="en-US"/>
         </w:rPr>
         <w:drawing>
           <wp:inline distT="0" distB="0" distL="0" distR="0">
@@ -700,22 +655,12 @@
       </w:r>
     </w:p>
     <w:p>
-      <w:pPr>
-        <w:jc w:val="center"/>
-        <w:rPr>
-          <w:rFonts w:ascii="Arial" w:hAnsi="Arial" w:cs="Arial"/>
-        </w:rPr>
-      </w:pPr>
-      <w:r>
-        <w:rPr>
-          <w:rFonts w:ascii="Arial" w:hAnsi="Arial" w:cs="Arial"/>
-          <w:position w:val="-24"/>
-        </w:rPr>
+      <w:r>
         <w:object w:dxaOrig="1540" w:dyaOrig="620">
-          <v:shape id="_x0000_i1034" type="#_x0000_t75" style="width:76.8pt;height:31.2pt" o:ole="">
+          <v:shape id="_x0000_i1034" type="#_x0000_t75" style="width:76.5pt;height:31.5pt" o:ole="">
             <v:imagedata r:id="rId25" o:title=""/>
           </v:shape>
-          <o:OLEObject Type="Embed" ProgID="Equation.3" ShapeID="_x0000_i1034" DrawAspect="Content" ObjectID="_1512071304" r:id="rId26"/>
+          <o:OLEObject Type="Embed" ProgID="Equation.3" ShapeID="_x0000_i1034" DrawAspect="Content" ObjectID="_1512072333" r:id="rId26"/>
         </w:object>
       </w:r>
     </w:p>
@@ -741,9 +686,6 @@
       </w:r>
     </w:p>
     <w:p>
-      <w:pPr>
-        <w:jc w:val="center"/>
-      </w:pPr>
       <w:r>
         <w:fldChar w:fldCharType="begin"/>
       </w:r>
@@ -766,13 +708,22 @@
         <w:fldChar w:fldCharType="begin"/>
       </w:r>
       <w:r>
+        <w:instrText xml:space="preserve"> INCLUDEPICTURE  "https://upload.wikimedia.org/wikipedia/commons/thumb/a/ac/Logistic-curve.png/256px-Logistic-curve.png" \* MERGEFORMATINET </w:instrText>
+      </w:r>
+      <w:r>
+        <w:fldChar w:fldCharType="separate"/>
+      </w:r>
+      <w:r>
+        <w:fldChar w:fldCharType="begin"/>
+      </w:r>
+      <w:r>
         <w:instrText xml:space="preserve"> </w:instrText>
       </w:r>
       <w:r>
-        <w:instrText>I</w:instrText>
-      </w:r>
-      <w:r>
-        <w:instrText>NCLUDEPICTURE  "https://upload.wikimedia.org/wikipedia/commons/thumb/a/ac/Logistic-curve.png/256px-Logistic-curve.png" \* MERGEFORMATINET</w:instrText>
+        <w:instrText>INCLUDEPICTURE  "https://upload.wikimedia.org/wikipedia/commons/thumb/a/ac/Logistic-curve.png/256px-Logistic-curve.pn</w:instrText>
+      </w:r>
+      <w:r>
+        <w:instrText>g" \* MERGEFORMATINET</w:instrText>
       </w:r>
       <w:r>
         <w:instrText xml:space="preserve"> </w:instrText>
@@ -796,6 +747,9 @@
       <w:r>
         <w:fldChar w:fldCharType="end"/>
       </w:r>
+      <w:r>
+        <w:fldChar w:fldCharType="end"/>
+      </w:r>
     </w:p>
     <w:p>
       <w:pPr>
@@ -829,18 +783,15 @@
       </w:r>
     </w:p>
     <w:p>
-      <w:pPr>
-        <w:jc w:val="center"/>
-      </w:pPr>
       <w:r>
         <w:rPr>
           <w:noProof/>
-          <w:lang w:eastAsia="ru-RU"/>
+          <w:lang w:val="en-US"/>
         </w:rPr>
         <w:drawing>
           <wp:inline distT="0" distB="0" distL="0" distR="0" wp14:anchorId="0CA1DC25" wp14:editId="420F9349">
-            <wp:extent cx="4419600" cy="3156858"/>
-            <wp:effectExtent l="0" t="0" r="0" b="5715"/>
+            <wp:extent cx="4238625" cy="3013710"/>
+            <wp:effectExtent l="0" t="0" r="9525" b="0"/>
             <wp:docPr id="4" name="Рисунок 4"/>
             <wp:cNvGraphicFramePr>
               <a:graphicFrameLocks xmlns:a="http://schemas.openxmlformats.org/drawingml/2006/main" noChangeAspect="1"/>
@@ -852,20 +803,27 @@
                     <pic:cNvPr id="1" name=""/>
                     <pic:cNvPicPr/>
                   </pic:nvPicPr>
-                  <pic:blipFill>
+                  <pic:blipFill rotWithShape="1">
                     <a:blip r:embed="rId29"/>
-                    <a:stretch>
-                      <a:fillRect/>
-                    </a:stretch>
+                    <a:srcRect l="2154" t="4526" r="1932"/>
+                    <a:stretch/>
                   </pic:blipFill>
-                  <pic:spPr>
+                  <pic:spPr bwMode="auto">
                     <a:xfrm>
                       <a:off x="0" y="0"/>
-                      <a:ext cx="4467578" cy="3191128"/>
+                      <a:ext cx="4285009" cy="3046689"/>
                     </a:xfrm>
                     <a:prstGeom prst="rect">
                       <a:avLst/>
                     </a:prstGeom>
+                    <a:ln>
+                      <a:noFill/>
+                    </a:ln>
+                    <a:extLst>
+                      <a:ext uri="{53640926-AAD7-44D8-BBD7-CCE9431645EC}">
+                        <a14:shadowObscured xmlns:a14="http://schemas.microsoft.com/office/drawing/2010/main"/>
+                      </a:ext>
+                    </a:extLst>
                   </pic:spPr>
                 </pic:pic>
               </a:graphicData>
@@ -876,7 +834,7 @@
     </w:p>
     <w:p>
       <w:pPr>
-        <w:pStyle w:val="3"/>
+        <w:pStyle w:val="Heading3"/>
         <w:jc w:val="both"/>
         <w:rPr>
           <w:lang w:val="ru-RU"/>
@@ -926,7 +884,7 @@
     </w:p>
     <w:p>
       <w:pPr>
-        <w:pStyle w:val="a3"/>
+        <w:pStyle w:val="ListParagraph"/>
         <w:numPr>
           <w:ilvl w:val="0"/>
           <w:numId w:val="16"/>
@@ -946,7 +904,7 @@
     </w:p>
     <w:p>
       <w:pPr>
-        <w:pStyle w:val="a3"/>
+        <w:pStyle w:val="ListParagraph"/>
         <w:numPr>
           <w:ilvl w:val="0"/>
           <w:numId w:val="16"/>
@@ -966,7 +924,7 @@
     </w:p>
     <w:p>
       <w:pPr>
-        <w:pStyle w:val="a3"/>
+        <w:pStyle w:val="ListParagraph"/>
         <w:numPr>
           <w:ilvl w:val="0"/>
           <w:numId w:val="16"/>
@@ -1026,18 +984,15 @@
     </w:p>
     <w:p>
       <w:pPr>
-        <w:pStyle w:val="a3"/>
+        <w:pStyle w:val="ListParagraph"/>
         <w:numPr>
           <w:ilvl w:val="0"/>
-          <w:numId w:val="16"/>
+          <w:numId w:val="20"/>
         </w:numPr>
-        <w:ind w:left="720"/>
-        <w:jc w:val="both"/>
-      </w:pPr>
-      <w:proofErr w:type="spellStart"/>
-      <w:r>
-        <w:rPr>
-          <w:rFonts w:eastAsiaTheme="minorEastAsia" w:cs="Times New Roman"/>
+      </w:pPr>
+      <w:proofErr w:type="spellStart"/>
+      <w:r>
+        <w:rPr>
           <w:lang w:val="en-US"/>
         </w:rPr>
         <w:t>полносвязные</w:t>
@@ -1049,17 +1004,14 @@
     </w:p>
     <w:p>
       <w:pPr>
-        <w:pStyle w:val="a3"/>
+        <w:pStyle w:val="ListParagraph"/>
         <w:numPr>
           <w:ilvl w:val="0"/>
-          <w:numId w:val="16"/>
+          <w:numId w:val="20"/>
         </w:numPr>
-        <w:ind w:left="720"/>
-        <w:jc w:val="both"/>
-      </w:pPr>
-      <w:r>
-        <w:rPr>
-          <w:rFonts w:eastAsiaTheme="minorEastAsia" w:cs="Times New Roman"/>
+      </w:pPr>
+      <w:r>
+        <w:rPr>
           <w:lang w:val="en-US"/>
         </w:rPr>
         <w:t>многослойные</w:t>
@@ -1070,18 +1022,15 @@
     </w:p>
     <w:p>
       <w:pPr>
-        <w:pStyle w:val="a3"/>
+        <w:pStyle w:val="ListParagraph"/>
         <w:numPr>
           <w:ilvl w:val="0"/>
-          <w:numId w:val="16"/>
+          <w:numId w:val="20"/>
         </w:numPr>
-        <w:ind w:left="720"/>
-        <w:jc w:val="both"/>
-      </w:pPr>
-      <w:proofErr w:type="spellStart"/>
-      <w:r>
-        <w:rPr>
-          <w:rFonts w:eastAsiaTheme="minorEastAsia" w:cs="Times New Roman"/>
+      </w:pPr>
+      <w:proofErr w:type="spellStart"/>
+      <w:r>
+        <w:rPr>
           <w:lang w:val="en-US"/>
         </w:rPr>
         <w:t>слабосвязные</w:t>
@@ -1116,18 +1065,15 @@
       </w:r>
     </w:p>
     <w:p>
-      <w:pPr>
-        <w:jc w:val="center"/>
-      </w:pPr>
       <w:r>
         <w:rPr>
           <w:noProof/>
-          <w:lang w:eastAsia="ru-RU"/>
+          <w:lang w:val="en-US"/>
         </w:rPr>
         <w:lastRenderedPageBreak/>
         <w:drawing>
           <wp:inline distT="0" distB="0" distL="0" distR="0" wp14:anchorId="27B6D677" wp14:editId="53FDFF47">
-            <wp:extent cx="4974897" cy="4328160"/>
+            <wp:extent cx="4429124" cy="4191000"/>
             <wp:effectExtent l="0" t="0" r="0" b="0"/>
             <wp:docPr id="5" name="Рисунок 5"/>
             <wp:cNvGraphicFramePr>
@@ -1140,20 +1086,27 @@
                     <pic:cNvPr id="1" name=""/>
                     <pic:cNvPicPr/>
                   </pic:nvPicPr>
-                  <pic:blipFill>
+                  <pic:blipFill rotWithShape="1">
                     <a:blip r:embed="rId30"/>
-                    <a:stretch>
-                      <a:fillRect/>
-                    </a:stretch>
+                    <a:srcRect l="5361" t="1760" r="5603" b="1402"/>
+                    <a:stretch/>
                   </pic:blipFill>
-                  <pic:spPr>
+                  <pic:spPr bwMode="auto">
                     <a:xfrm>
                       <a:off x="0" y="0"/>
-                      <a:ext cx="5030887" cy="4376872"/>
+                      <a:ext cx="4479248" cy="4238430"/>
                     </a:xfrm>
                     <a:prstGeom prst="rect">
                       <a:avLst/>
                     </a:prstGeom>
+                    <a:ln>
+                      <a:noFill/>
+                    </a:ln>
+                    <a:extLst>
+                      <a:ext uri="{53640926-AAD7-44D8-BBD7-CCE9431645EC}">
+                        <a14:shadowObscured xmlns:a14="http://schemas.microsoft.com/office/drawing/2010/main"/>
+                      </a:ext>
+                    </a:extLst>
                   </pic:spPr>
                 </pic:pic>
               </a:graphicData>
@@ -1172,7 +1125,7 @@
     </w:p>
     <w:p>
       <w:pPr>
-        <w:pStyle w:val="a3"/>
+        <w:pStyle w:val="ListParagraph"/>
         <w:numPr>
           <w:ilvl w:val="0"/>
           <w:numId w:val="17"/>
@@ -1199,7 +1152,7 @@
     </w:p>
     <w:p>
       <w:pPr>
-        <w:pStyle w:val="a3"/>
+        <w:pStyle w:val="ListParagraph"/>
         <w:numPr>
           <w:ilvl w:val="0"/>
           <w:numId w:val="17"/>
@@ -1229,15 +1182,7 @@
       </w:r>
       <w:proofErr w:type="spellEnd"/>
       <w:r>
-        <w:t xml:space="preserve"> слоя подастся на вход всех нейронов (q+</w:t>
-      </w:r>
-      <w:proofErr w:type="gramStart"/>
-      <w:r>
-        <w:t>1)-</w:t>
-      </w:r>
-      <w:proofErr w:type="gramEnd"/>
-      <w:r>
-        <w:t>го слоя; однако возможен вариант соединения q-</w:t>
+        <w:t xml:space="preserve"> слоя подастся на вход всех нейронов (q+1)-го слоя; однако возможен вариант соединения q-</w:t>
       </w:r>
       <w:proofErr w:type="spellStart"/>
       <w:r>
@@ -1278,15 +1223,7 @@
       </w:r>
       <w:proofErr w:type="spellEnd"/>
       <w:r>
-        <w:t xml:space="preserve"> слоя связан с входом каждого нейрона (q+</w:t>
-      </w:r>
-      <w:proofErr w:type="gramStart"/>
-      <w:r>
-        <w:t>1)-</w:t>
-      </w:r>
-      <w:proofErr w:type="gramEnd"/>
-      <w:r>
-        <w:t xml:space="preserve">го слоя) и частично </w:t>
+        <w:t xml:space="preserve"> слоя связан с входом каждого нейрона (q+1)-го слоя) и частично </w:t>
       </w:r>
       <w:proofErr w:type="spellStart"/>
       <w:r>
@@ -1307,7 +1244,7 @@
     </w:p>
     <w:p>
       <w:pPr>
-        <w:pStyle w:val="a3"/>
+        <w:pStyle w:val="ListParagraph"/>
         <w:numPr>
           <w:ilvl w:val="0"/>
           <w:numId w:val="17"/>
@@ -1333,13 +1270,10 @@
       </w:r>
     </w:p>
     <w:p>
-      <w:pPr>
-        <w:jc w:val="center"/>
-      </w:pPr>
       <w:r>
         <w:rPr>
           <w:noProof/>
-          <w:lang w:eastAsia="ru-RU"/>
+          <w:lang w:val="en-US"/>
         </w:rPr>
         <w:drawing>
           <wp:inline distT="0" distB="0" distL="0" distR="0" wp14:anchorId="3FC40544" wp14:editId="2677F83F">
@@ -1388,7 +1322,7 @@
     </w:p>
     <w:p>
       <w:pPr>
-        <w:pStyle w:val="a3"/>
+        <w:pStyle w:val="ListParagraph"/>
         <w:numPr>
           <w:ilvl w:val="0"/>
           <w:numId w:val="16"/>
@@ -1408,7 +1342,7 @@
     </w:p>
     <w:p>
       <w:pPr>
-        <w:pStyle w:val="a3"/>
+        <w:pStyle w:val="ListParagraph"/>
         <w:numPr>
           <w:ilvl w:val="0"/>
           <w:numId w:val="16"/>
@@ -1456,7 +1390,7 @@
     </w:p>
     <w:p>
       <w:pPr>
-        <w:pStyle w:val="a3"/>
+        <w:pStyle w:val="ListParagraph"/>
         <w:numPr>
           <w:ilvl w:val="0"/>
           <w:numId w:val="16"/>
@@ -1527,19 +1461,16 @@
       </w:r>
     </w:p>
     <w:p>
-      <w:pPr>
-        <w:jc w:val="center"/>
-      </w:pPr>
       <w:r>
         <w:rPr>
           <w:noProof/>
-          <w:lang w:eastAsia="ru-RU"/>
+          <w:lang w:val="en-US"/>
         </w:rPr>
         <w:lastRenderedPageBreak/>
         <w:drawing>
           <wp:inline distT="0" distB="0" distL="0" distR="0" wp14:anchorId="2BE23A2E" wp14:editId="2525409D">
-            <wp:extent cx="4274820" cy="4247650"/>
-            <wp:effectExtent l="0" t="0" r="0" b="635"/>
+            <wp:extent cx="3838575" cy="4048124"/>
+            <wp:effectExtent l="0" t="0" r="0" b="0"/>
             <wp:docPr id="7" name="Рисунок 7"/>
             <wp:cNvGraphicFramePr>
               <a:graphicFrameLocks xmlns:a="http://schemas.openxmlformats.org/drawingml/2006/main" noChangeAspect="1"/>
@@ -1551,20 +1482,27 @@
                     <pic:cNvPr id="1" name=""/>
                     <pic:cNvPicPr/>
                   </pic:nvPicPr>
-                  <pic:blipFill>
+                  <pic:blipFill rotWithShape="1">
                     <a:blip r:embed="rId32"/>
-                    <a:stretch>
-                      <a:fillRect/>
-                    </a:stretch>
+                    <a:srcRect l="5793" t="3139" r="4409" b="1555"/>
+                    <a:stretch/>
                   </pic:blipFill>
-                  <pic:spPr>
+                  <pic:spPr bwMode="auto">
                     <a:xfrm>
                       <a:off x="0" y="0"/>
-                      <a:ext cx="4283071" cy="4255848"/>
+                      <a:ext cx="3846106" cy="4056066"/>
                     </a:xfrm>
                     <a:prstGeom prst="rect">
                       <a:avLst/>
                     </a:prstGeom>
+                    <a:ln>
+                      <a:noFill/>
+                    </a:ln>
+                    <a:extLst>
+                      <a:ext uri="{53640926-AAD7-44D8-BBD7-CCE9431645EC}">
+                        <a14:shadowObscured xmlns:a14="http://schemas.microsoft.com/office/drawing/2010/main"/>
+                      </a:ext>
+                    </a:extLst>
                   </pic:spPr>
                 </pic:pic>
               </a:graphicData>
@@ -1631,7 +1569,7 @@
     </w:p>
     <w:p>
       <w:pPr>
-        <w:pStyle w:val="3"/>
+        <w:pStyle w:val="Heading3"/>
         <w:jc w:val="both"/>
         <w:rPr>
           <w:lang w:val="ru-RU"/>
@@ -1659,7 +1597,7 @@
     </w:p>
     <w:p>
       <w:pPr>
-        <w:pStyle w:val="4"/>
+        <w:pStyle w:val="Heading4"/>
         <w:rPr>
           <w:b/>
         </w:rPr>
@@ -1728,13 +1666,10 @@
       </w:r>
     </w:p>
     <w:p>
-      <w:pPr>
-        <w:jc w:val="center"/>
-      </w:pPr>
       <w:r>
         <w:rPr>
           <w:noProof/>
-          <w:lang w:eastAsia="ru-RU"/>
+          <w:lang w:val="en-US"/>
         </w:rPr>
         <w:drawing>
           <wp:inline distT="0" distB="0" distL="0" distR="0" wp14:anchorId="2F57D69C" wp14:editId="48C5823B">
@@ -1871,7 +1806,7 @@
     </w:p>
     <w:p>
       <w:pPr>
-        <w:pStyle w:val="4"/>
+        <w:pStyle w:val="Heading4"/>
         <w:rPr>
           <w:b/>
         </w:rPr>
@@ -1946,9 +1881,6 @@
       </w:r>
     </w:p>
     <w:p>
-      <w:pPr>
-        <w:jc w:val="center"/>
-      </w:pPr>
       <w:r>
         <w:fldChar w:fldCharType="begin"/>
       </w:r>
@@ -1971,13 +1903,22 @@
         <w:fldChar w:fldCharType="begin"/>
       </w:r>
       <w:r>
+        <w:instrText xml:space="preserve"> INCLUDEPICTURE  "https://upload.wikimedia.org/wikipedia/ru/thumb/6/68/ANN_Jordan.png/300px-ANN_Jordan.png" \* MERGEFORMATINET </w:instrText>
+      </w:r>
+      <w:r>
+        <w:fldChar w:fldCharType="separate"/>
+      </w:r>
+      <w:r>
+        <w:fldChar w:fldCharType="begin"/>
+      </w:r>
+      <w:r>
         <w:instrText xml:space="preserve"> </w:instrText>
       </w:r>
       <w:r>
-        <w:instrText>INCLUDEPICTURE  "https://upload.wikimedia.org/wikipedia/ru/thumb/6/68/ANN_Jordan.png/300px-ANN_Jorda</w:instrText>
-      </w:r>
-      <w:r>
-        <w:instrText>n.png" \* MERGEFORMATINET</w:instrText>
+        <w:instrText>INCLUDEPICTURE  "https://upload.wikimedia.org/wikipedia/ru/thumb/6/68/ANN_Jordan.png/300px-ANN_Jo</w:instrText>
+      </w:r>
+      <w:r>
+        <w:instrText>rdan.png" \* MERGEFORMATINET</w:instrText>
       </w:r>
       <w:r>
         <w:instrText xml:space="preserve"> </w:instrText>
@@ -1987,7 +1928,7 @@
       </w:r>
       <w:r>
         <w:pict>
-          <v:shape id="_x0000_i1036" type="#_x0000_t75" style="width:153.6pt;height:131.4pt">
+          <v:shape id="_x0000_i1036" type="#_x0000_t75" style="width:153.75pt;height:131.25pt">
             <v:imagedata r:id="rId34" r:href="rId35"/>
           </v:shape>
         </w:pict>
@@ -2001,10 +1942,13 @@
       <w:r>
         <w:fldChar w:fldCharType="end"/>
       </w:r>
-    </w:p>
-    <w:p>
-      <w:pPr>
-        <w:pStyle w:val="4"/>
+      <w:r>
+        <w:fldChar w:fldCharType="end"/>
+      </w:r>
+    </w:p>
+    <w:p>
+      <w:pPr>
+        <w:pStyle w:val="Heading4"/>
         <w:rPr>
           <w:i w:val="0"/>
           <w:iCs w:val="0"/>
@@ -2066,9 +2010,6 @@
       </w:r>
     </w:p>
     <w:p>
-      <w:pPr>
-        <w:jc w:val="center"/>
-      </w:pPr>
       <w:r>
         <w:fldChar w:fldCharType="begin"/>
       </w:r>
@@ -2091,13 +2032,19 @@
         <w:fldChar w:fldCharType="begin"/>
       </w:r>
       <w:r>
+        <w:instrText xml:space="preserve"> INCLUDEPICTURE  "https://upload.wikimedia.org/wikipedia/commons/thumb/3/3b/DiagramElmanNet_english.png/500px-DiagramElmanNet_english.png" \* MERGEFORMATINET </w:instrText>
+      </w:r>
+      <w:r>
+        <w:fldChar w:fldCharType="separate"/>
+      </w:r>
+      <w:r>
+        <w:fldChar w:fldCharType="begin"/>
+      </w:r>
+      <w:r>
         <w:instrText xml:space="preserve"> </w:instrText>
       </w:r>
       <w:r>
-        <w:instrText>INCLUDEPICTURE  "https://upload.wikimedia.org/wikipedia/commons/thumb/3/3b/DiagramElmanNet_english.png/500px-DiagramElmanNet_english.png" \* MERGEFOR</w:instrText>
-      </w:r>
-      <w:r>
-        <w:instrText>MATINET</w:instrText>
+        <w:instrText>INCLUDEPICTURE  "https://upload.wikimedia.org/wikipedia/commons/thumb/3/3b/DiagramElmanNet_english.png/500px-DiagramElmanNet_english.png" \* MERGEFORMATINET</w:instrText>
       </w:r>
       <w:r>
         <w:instrText xml:space="preserve"> </w:instrText>
@@ -2107,7 +2054,7 @@
       </w:r>
       <w:r>
         <w:pict>
-          <v:shape id="_x0000_i1037" type="#_x0000_t75" alt="DiagramElmanNet english.png" style="width:375pt;height:137.4pt">
+          <v:shape id="_x0000_i1037" type="#_x0000_t75" alt="DiagramElmanNet english.png" style="width:375pt;height:137.25pt">
             <v:imagedata r:id="rId36" r:href="rId37"/>
           </v:shape>
         </w:pict>
@@ -2121,10 +2068,13 @@
       <w:r>
         <w:fldChar w:fldCharType="end"/>
       </w:r>
-    </w:p>
-    <w:p>
-      <w:pPr>
-        <w:pStyle w:val="4"/>
+      <w:r>
+        <w:fldChar w:fldCharType="end"/>
+      </w:r>
+    </w:p>
+    <w:p>
+      <w:pPr>
+        <w:pStyle w:val="Heading4"/>
         <w:rPr>
           <w:i w:val="0"/>
           <w:iCs w:val="0"/>
@@ -2174,7 +2124,7 @@
     </w:p>
     <w:p>
       <w:pPr>
-        <w:pStyle w:val="4"/>
+        <w:pStyle w:val="Heading4"/>
         <w:rPr>
           <w:i w:val="0"/>
           <w:iCs w:val="0"/>
@@ -2239,7 +2189,7 @@
     </w:p>
     <w:p>
       <w:pPr>
-        <w:pStyle w:val="4"/>
+        <w:pStyle w:val="Heading4"/>
         <w:rPr>
           <w:i w:val="0"/>
           <w:iCs w:val="0"/>
@@ -2279,7 +2229,7 @@
     </w:p>
     <w:p>
       <w:pPr>
-        <w:pStyle w:val="3"/>
+        <w:pStyle w:val="Heading3"/>
         <w:jc w:val="both"/>
         <w:rPr>
           <w:lang w:val="ru-RU"/>
@@ -2306,7 +2256,7 @@
     </w:p>
     <w:p>
       <w:pPr>
-        <w:pStyle w:val="4"/>
+        <w:pStyle w:val="Heading4"/>
         <w:rPr>
           <w:i w:val="0"/>
           <w:iCs w:val="0"/>
@@ -2330,7 +2280,7 @@
     </w:p>
     <w:p>
       <w:pPr>
-        <w:pStyle w:val="a3"/>
+        <w:pStyle w:val="ListParagraph"/>
         <w:numPr>
           <w:ilvl w:val="0"/>
           <w:numId w:val="16"/>
@@ -2350,7 +2300,7 @@
     </w:p>
     <w:p>
       <w:pPr>
-        <w:pStyle w:val="a3"/>
+        <w:pStyle w:val="ListParagraph"/>
         <w:numPr>
           <w:ilvl w:val="0"/>
           <w:numId w:val="16"/>
@@ -2382,7 +2332,7 @@
     </w:p>
     <w:p>
       <w:pPr>
-        <w:pStyle w:val="a3"/>
+        <w:pStyle w:val="ListParagraph"/>
         <w:numPr>
           <w:ilvl w:val="0"/>
           <w:numId w:val="16"/>
@@ -2402,7 +2352,7 @@
     </w:p>
     <w:p>
       <w:pPr>
-        <w:pStyle w:val="a3"/>
+        <w:pStyle w:val="ListParagraph"/>
         <w:numPr>
           <w:ilvl w:val="0"/>
           <w:numId w:val="16"/>
@@ -2422,7 +2372,7 @@
     </w:p>
     <w:p>
       <w:pPr>
-        <w:pStyle w:val="a3"/>
+        <w:pStyle w:val="ListParagraph"/>
         <w:numPr>
           <w:ilvl w:val="0"/>
           <w:numId w:val="16"/>
@@ -2450,7 +2400,7 @@
     </w:p>
     <w:p>
       <w:pPr>
-        <w:pStyle w:val="4"/>
+        <w:pStyle w:val="Heading4"/>
         <w:rPr>
           <w:i w:val="0"/>
           <w:iCs w:val="0"/>
@@ -2506,7 +2456,7 @@
     </w:p>
     <w:p>
       <w:pPr>
-        <w:pStyle w:val="4"/>
+        <w:pStyle w:val="Heading4"/>
         <w:rPr>
           <w:i w:val="0"/>
           <w:iCs w:val="0"/>
@@ -2546,7 +2496,7 @@
     </w:p>
     <w:p>
       <w:pPr>
-        <w:pStyle w:val="4"/>
+        <w:pStyle w:val="Heading4"/>
         <w:rPr>
           <w:i w:val="0"/>
           <w:iCs w:val="0"/>
@@ -2582,7 +2532,7 @@
     </w:p>
     <w:p>
       <w:pPr>
-        <w:pStyle w:val="3"/>
+        <w:pStyle w:val="Heading3"/>
         <w:jc w:val="both"/>
         <w:rPr>
           <w:lang w:val="ru-RU"/>
@@ -2786,7 +2736,7 @@
     </w:p>
     <w:p>
       <w:pPr>
-        <w:pStyle w:val="3"/>
+        <w:pStyle w:val="Heading3"/>
         <w:jc w:val="both"/>
         <w:rPr>
           <w:lang w:val="ru-RU"/>
@@ -2856,7 +2806,7 @@
     </w:p>
     <w:p>
       <w:pPr>
-        <w:pStyle w:val="3"/>
+        <w:pStyle w:val="Heading3"/>
         <w:jc w:val="both"/>
         <w:rPr>
           <w:lang w:val="ru-RU"/>
@@ -2877,7 +2827,7 @@
     </w:p>
     <w:p>
       <w:pPr>
-        <w:pStyle w:val="4"/>
+        <w:pStyle w:val="Heading4"/>
         <w:rPr>
           <w:i w:val="0"/>
           <w:iCs w:val="0"/>
@@ -2909,7 +2859,7 @@
     </w:p>
     <w:p>
       <w:pPr>
-        <w:pStyle w:val="4"/>
+        <w:pStyle w:val="Heading4"/>
         <w:rPr>
           <w:i w:val="0"/>
           <w:iCs w:val="0"/>
@@ -2933,7 +2883,7 @@
     </w:p>
     <w:p>
       <w:pPr>
-        <w:pStyle w:val="4"/>
+        <w:pStyle w:val="Heading4"/>
         <w:rPr>
           <w:i w:val="0"/>
           <w:iCs w:val="0"/>
@@ -3046,7 +2996,7 @@
     </w:p>
     <w:p>
       <w:pPr>
-        <w:pStyle w:val="4"/>
+        <w:pStyle w:val="Heading4"/>
         <w:rPr>
           <w:i w:val="0"/>
           <w:iCs w:val="0"/>
@@ -3070,7 +3020,7 @@
     </w:p>
     <w:p>
       <w:pPr>
-        <w:pStyle w:val="4"/>
+        <w:pStyle w:val="Heading4"/>
         <w:rPr>
           <w:i w:val="0"/>
           <w:iCs w:val="0"/>
@@ -3118,7 +3068,7 @@
     </w:p>
     <w:p>
       <w:pPr>
-        <w:pStyle w:val="4"/>
+        <w:pStyle w:val="Heading4"/>
         <w:rPr>
           <w:i w:val="0"/>
           <w:iCs w:val="0"/>
@@ -3158,7 +3108,7 @@
     </w:p>
     <w:p>
       <w:pPr>
-        <w:pStyle w:val="4"/>
+        <w:pStyle w:val="Heading4"/>
         <w:rPr>
           <w:i w:val="0"/>
           <w:iCs w:val="0"/>
@@ -3194,7 +3144,7 @@
     </w:p>
     <w:p>
       <w:pPr>
-        <w:pStyle w:val="4"/>
+        <w:pStyle w:val="Heading4"/>
         <w:rPr>
           <w:i w:val="0"/>
           <w:iCs w:val="0"/>
@@ -3234,7 +3184,7 @@
     </w:p>
     <w:p>
       <w:pPr>
-        <w:pStyle w:val="4"/>
+        <w:pStyle w:val="Heading4"/>
         <w:rPr>
           <w:i w:val="0"/>
           <w:iCs w:val="0"/>
@@ -3268,7 +3218,7 @@
     </w:p>
     <w:p>
       <w:pPr>
-        <w:pStyle w:val="4"/>
+        <w:pStyle w:val="Heading4"/>
         <w:rPr>
           <w:i w:val="0"/>
           <w:iCs w:val="0"/>
@@ -3310,7 +3260,7 @@
     </w:p>
     <w:p>
       <w:pPr>
-        <w:pStyle w:val="4"/>
+        <w:pStyle w:val="Heading4"/>
         <w:rPr>
           <w:i w:val="0"/>
           <w:iCs w:val="0"/>
@@ -3342,7 +3292,7 @@
     </w:p>
     <w:p>
       <w:pPr>
-        <w:pStyle w:val="4"/>
+        <w:pStyle w:val="Heading4"/>
         <w:rPr>
           <w:i w:val="0"/>
           <w:iCs w:val="0"/>
@@ -3423,7 +3373,7 @@
     </w:p>
     <w:p>
       <w:pPr>
-        <w:pStyle w:val="4"/>
+        <w:pStyle w:val="Heading4"/>
         <w:rPr>
           <w:i w:val="0"/>
           <w:iCs w:val="0"/>
@@ -3637,7 +3587,7 @@
     </w:p>
     <w:p>
       <w:pPr>
-        <w:pStyle w:val="4"/>
+        <w:pStyle w:val="Heading4"/>
         <w:rPr>
           <w:b/>
         </w:rPr>
@@ -3647,16 +3597,7 @@
           <w:i w:val="0"/>
           <w:iCs w:val="0"/>
         </w:rPr>
-        <w:t>Нейрокомп</w:t>
-      </w:r>
-      <w:bookmarkStart w:id="0" w:name="_GoBack"/>
-      <w:bookmarkEnd w:id="0"/>
-      <w:r>
-        <w:rPr>
-          <w:i w:val="0"/>
-          <w:iCs w:val="0"/>
-        </w:rPr>
-        <w:t>ьютеры</w:t>
+        <w:t>Нейрокомпьютеры</w:t>
       </w:r>
     </w:p>
     <w:p>
@@ -3700,7 +3641,7 @@
     </w:p>
     <w:p>
       <w:pPr>
-        <w:pStyle w:val="a3"/>
+        <w:pStyle w:val="ListParagraph"/>
         <w:numPr>
           <w:ilvl w:val="0"/>
           <w:numId w:val="16"/>
@@ -3748,7 +3689,7 @@
     </w:p>
     <w:p>
       <w:pPr>
-        <w:pStyle w:val="a3"/>
+        <w:pStyle w:val="ListParagraph"/>
         <w:numPr>
           <w:ilvl w:val="0"/>
           <w:numId w:val="16"/>
@@ -3776,7 +3717,7 @@
     </w:p>
     <w:p>
       <w:pPr>
-        <w:pStyle w:val="a3"/>
+        <w:pStyle w:val="ListParagraph"/>
         <w:numPr>
           <w:ilvl w:val="0"/>
           <w:numId w:val="16"/>
@@ -4155,7 +4096,7 @@
     </w:p>
     <w:p>
       <w:pPr>
-        <w:pStyle w:val="3"/>
+        <w:pStyle w:val="Heading3"/>
         <w:jc w:val="both"/>
         <w:rPr>
           <w:lang w:val="ru-RU"/>
@@ -4223,7 +4164,7 @@
     </w:p>
     <w:p>
       <w:pPr>
-        <w:pStyle w:val="3"/>
+        <w:pStyle w:val="Heading3"/>
         <w:jc w:val="both"/>
         <w:rPr>
           <w:lang w:val="ru-RU"/>
@@ -4309,6 +4250,8 @@
       <w:r>
         <w:t>Но все это, естественно, дело отдаленного будущего. Сегодня же нейронные сети используются для работы в относительно узких областях, и неизвестно, доверят ли им когда-нибудь решение вопросов, которые требуют понимания социального контекста. Между тем нейронные сети уверенно продолжают проникать в нашу жизнь, и примеров тому немало.</w:t>
       </w:r>
+      <w:bookmarkStart w:id="0" w:name="_GoBack"/>
+      <w:bookmarkEnd w:id="0"/>
     </w:p>
     <w:sectPr>
       <w:pgSz w:w="12242" w:h="15842"/>
@@ -4321,8 +4264,121 @@
 </file>
 
 <file path=word/numbering.xml><?xml version="1.0" encoding="utf-8"?>
-<w:numbering xmlns:wpc="http://schemas.microsoft.com/office/word/2010/wordprocessingCanvas" xmlns:mc="http://schemas.openxmlformats.org/markup-compatibility/2006" xmlns:o="urn:schemas-microsoft-com:office:office" xmlns:r="http://schemas.openxmlformats.org/officeDocument/2006/relationships" xmlns:m="http://schemas.openxmlformats.org/officeDocument/2006/math" xmlns:v="urn:schemas-microsoft-com:vml" xmlns:wp14="http://schemas.microsoft.com/office/word/2010/wordprocessingDrawing" xmlns:wp="http://schemas.openxmlformats.org/drawingml/2006/wordprocessingDrawing" xmlns:w10="urn:schemas-microsoft-com:office:word" xmlns:w="http://schemas.openxmlformats.org/wordprocessingml/2006/main" xmlns:w14="http://schemas.microsoft.com/office/word/2010/wordml" xmlns:w15="http://schemas.microsoft.com/office/word/2012/wordml" xmlns:wpg="http://schemas.microsoft.com/office/word/2010/wordprocessingGroup" xmlns:wpi="http://schemas.microsoft.com/office/word/2010/wordprocessingInk" xmlns:wne="http://schemas.microsoft.com/office/word/2006/wordml" xmlns:wps="http://schemas.microsoft.com/office/word/2010/wordprocessingShape" mc:Ignorable="w14 w15 wp14">
-  <w:abstractNum w:abstractNumId="0">
+<w:numbering xmlns:wpc="http://schemas.microsoft.com/office/word/2010/wordprocessingCanvas" xmlns:cx="http://schemas.microsoft.com/office/drawing/2014/chartex" xmlns:cx1="http://schemas.microsoft.com/office/drawing/2015/9/8/chartex" xmlns:mc="http://schemas.openxmlformats.org/markup-compatibility/2006" xmlns:o="urn:schemas-microsoft-com:office:office" xmlns:r="http://schemas.openxmlformats.org/officeDocument/2006/relationships" xmlns:m="http://schemas.openxmlformats.org/officeDocument/2006/math" xmlns:v="urn:schemas-microsoft-com:vml" xmlns:wp14="http://schemas.microsoft.com/office/word/2010/wordprocessingDrawing" xmlns:wp="http://schemas.openxmlformats.org/drawingml/2006/wordprocessingDrawing" xmlns:w10="urn:schemas-microsoft-com:office:word" xmlns:w="http://schemas.openxmlformats.org/wordprocessingml/2006/main" xmlns:w14="http://schemas.microsoft.com/office/word/2010/wordml" xmlns:w15="http://schemas.microsoft.com/office/word/2012/wordml" xmlns:w16se="http://schemas.microsoft.com/office/word/2015/wordml/symex" xmlns:wpg="http://schemas.microsoft.com/office/word/2010/wordprocessingGroup" xmlns:wpi="http://schemas.microsoft.com/office/word/2010/wordprocessingInk" xmlns:wne="http://schemas.microsoft.com/office/word/2006/wordml" xmlns:wps="http://schemas.microsoft.com/office/word/2010/wordprocessingShape" mc:Ignorable="w14 w15 w16se wp14">
+  <w:abstractNum w:abstractNumId="0" w15:restartNumberingAfterBreak="0">
+    <w:nsid w:val="01E6058A"/>
+    <w:multiLevelType w:val="hybridMultilevel"/>
+    <w:tmpl w:val="6ED07AE8"/>
+    <w:lvl w:ilvl="0" w:tplc="04090001">
+      <w:start w:val="1"/>
+      <w:numFmt w:val="bullet"/>
+      <w:lvlText w:val=""/>
+      <w:lvlJc w:val="left"/>
+      <w:pPr>
+        <w:ind w:left="1080" w:hanging="360"/>
+      </w:pPr>
+      <w:rPr>
+        <w:rFonts w:ascii="Symbol" w:hAnsi="Symbol" w:hint="default"/>
+      </w:rPr>
+    </w:lvl>
+    <w:lvl w:ilvl="1" w:tplc="04090003" w:tentative="1">
+      <w:start w:val="1"/>
+      <w:numFmt w:val="bullet"/>
+      <w:lvlText w:val="o"/>
+      <w:lvlJc w:val="left"/>
+      <w:pPr>
+        <w:ind w:left="1800" w:hanging="360"/>
+      </w:pPr>
+      <w:rPr>
+        <w:rFonts w:ascii="Courier New" w:hAnsi="Courier New" w:cs="Courier New" w:hint="default"/>
+      </w:rPr>
+    </w:lvl>
+    <w:lvl w:ilvl="2" w:tplc="04090005" w:tentative="1">
+      <w:start w:val="1"/>
+      <w:numFmt w:val="bullet"/>
+      <w:lvlText w:val=""/>
+      <w:lvlJc w:val="left"/>
+      <w:pPr>
+        <w:ind w:left="2520" w:hanging="360"/>
+      </w:pPr>
+      <w:rPr>
+        <w:rFonts w:ascii="Wingdings" w:hAnsi="Wingdings" w:hint="default"/>
+      </w:rPr>
+    </w:lvl>
+    <w:lvl w:ilvl="3" w:tplc="04090001" w:tentative="1">
+      <w:start w:val="1"/>
+      <w:numFmt w:val="bullet"/>
+      <w:lvlText w:val=""/>
+      <w:lvlJc w:val="left"/>
+      <w:pPr>
+        <w:ind w:left="3240" w:hanging="360"/>
+      </w:pPr>
+      <w:rPr>
+        <w:rFonts w:ascii="Symbol" w:hAnsi="Symbol" w:hint="default"/>
+      </w:rPr>
+    </w:lvl>
+    <w:lvl w:ilvl="4" w:tplc="04090003" w:tentative="1">
+      <w:start w:val="1"/>
+      <w:numFmt w:val="bullet"/>
+      <w:lvlText w:val="o"/>
+      <w:lvlJc w:val="left"/>
+      <w:pPr>
+        <w:ind w:left="3960" w:hanging="360"/>
+      </w:pPr>
+      <w:rPr>
+        <w:rFonts w:ascii="Courier New" w:hAnsi="Courier New" w:cs="Courier New" w:hint="default"/>
+      </w:rPr>
+    </w:lvl>
+    <w:lvl w:ilvl="5" w:tplc="04090005" w:tentative="1">
+      <w:start w:val="1"/>
+      <w:numFmt w:val="bullet"/>
+      <w:lvlText w:val=""/>
+      <w:lvlJc w:val="left"/>
+      <w:pPr>
+        <w:ind w:left="4680" w:hanging="360"/>
+      </w:pPr>
+      <w:rPr>
+        <w:rFonts w:ascii="Wingdings" w:hAnsi="Wingdings" w:hint="default"/>
+      </w:rPr>
+    </w:lvl>
+    <w:lvl w:ilvl="6" w:tplc="04090001" w:tentative="1">
+      <w:start w:val="1"/>
+      <w:numFmt w:val="bullet"/>
+      <w:lvlText w:val=""/>
+      <w:lvlJc w:val="left"/>
+      <w:pPr>
+        <w:ind w:left="5400" w:hanging="360"/>
+      </w:pPr>
+      <w:rPr>
+        <w:rFonts w:ascii="Symbol" w:hAnsi="Symbol" w:hint="default"/>
+      </w:rPr>
+    </w:lvl>
+    <w:lvl w:ilvl="7" w:tplc="04090003" w:tentative="1">
+      <w:start w:val="1"/>
+      <w:numFmt w:val="bullet"/>
+      <w:lvlText w:val="o"/>
+      <w:lvlJc w:val="left"/>
+      <w:pPr>
+        <w:ind w:left="6120" w:hanging="360"/>
+      </w:pPr>
+      <w:rPr>
+        <w:rFonts w:ascii="Courier New" w:hAnsi="Courier New" w:cs="Courier New" w:hint="default"/>
+      </w:rPr>
+    </w:lvl>
+    <w:lvl w:ilvl="8" w:tplc="04090005" w:tentative="1">
+      <w:start w:val="1"/>
+      <w:numFmt w:val="bullet"/>
+      <w:lvlText w:val=""/>
+      <w:lvlJc w:val="left"/>
+      <w:pPr>
+        <w:ind w:left="6840" w:hanging="360"/>
+      </w:pPr>
+      <w:rPr>
+        <w:rFonts w:ascii="Wingdings" w:hAnsi="Wingdings" w:hint="default"/>
+      </w:rPr>
+    </w:lvl>
+  </w:abstractNum>
+  <w:abstractNum w:abstractNumId="1" w15:restartNumberingAfterBreak="0">
     <w:nsid w:val="025945BF"/>
     <w:multiLevelType w:val="hybridMultilevel"/>
     <w:tmpl w:val="E8405B88"/>
@@ -4434,7 +4490,120 @@
       </w:rPr>
     </w:lvl>
   </w:abstractNum>
-  <w:abstractNum w:abstractNumId="1">
+  <w:abstractNum w:abstractNumId="2" w15:restartNumberingAfterBreak="0">
+    <w:nsid w:val="0E4B0E13"/>
+    <w:multiLevelType w:val="hybridMultilevel"/>
+    <w:tmpl w:val="3B103BA2"/>
+    <w:lvl w:ilvl="0" w:tplc="04090001">
+      <w:start w:val="1"/>
+      <w:numFmt w:val="bullet"/>
+      <w:lvlText w:val=""/>
+      <w:lvlJc w:val="left"/>
+      <w:pPr>
+        <w:ind w:left="720" w:hanging="360"/>
+      </w:pPr>
+      <w:rPr>
+        <w:rFonts w:ascii="Symbol" w:hAnsi="Symbol" w:hint="default"/>
+      </w:rPr>
+    </w:lvl>
+    <w:lvl w:ilvl="1" w:tplc="04090003" w:tentative="1">
+      <w:start w:val="1"/>
+      <w:numFmt w:val="bullet"/>
+      <w:lvlText w:val="o"/>
+      <w:lvlJc w:val="left"/>
+      <w:pPr>
+        <w:ind w:left="1440" w:hanging="360"/>
+      </w:pPr>
+      <w:rPr>
+        <w:rFonts w:ascii="Courier New" w:hAnsi="Courier New" w:cs="Courier New" w:hint="default"/>
+      </w:rPr>
+    </w:lvl>
+    <w:lvl w:ilvl="2" w:tplc="04090005" w:tentative="1">
+      <w:start w:val="1"/>
+      <w:numFmt w:val="bullet"/>
+      <w:lvlText w:val=""/>
+      <w:lvlJc w:val="left"/>
+      <w:pPr>
+        <w:ind w:left="2160" w:hanging="360"/>
+      </w:pPr>
+      <w:rPr>
+        <w:rFonts w:ascii="Wingdings" w:hAnsi="Wingdings" w:hint="default"/>
+      </w:rPr>
+    </w:lvl>
+    <w:lvl w:ilvl="3" w:tplc="04090001" w:tentative="1">
+      <w:start w:val="1"/>
+      <w:numFmt w:val="bullet"/>
+      <w:lvlText w:val=""/>
+      <w:lvlJc w:val="left"/>
+      <w:pPr>
+        <w:ind w:left="2880" w:hanging="360"/>
+      </w:pPr>
+      <w:rPr>
+        <w:rFonts w:ascii="Symbol" w:hAnsi="Symbol" w:hint="default"/>
+      </w:rPr>
+    </w:lvl>
+    <w:lvl w:ilvl="4" w:tplc="04090003" w:tentative="1">
+      <w:start w:val="1"/>
+      <w:numFmt w:val="bullet"/>
+      <w:lvlText w:val="o"/>
+      <w:lvlJc w:val="left"/>
+      <w:pPr>
+        <w:ind w:left="3600" w:hanging="360"/>
+      </w:pPr>
+      <w:rPr>
+        <w:rFonts w:ascii="Courier New" w:hAnsi="Courier New" w:cs="Courier New" w:hint="default"/>
+      </w:rPr>
+    </w:lvl>
+    <w:lvl w:ilvl="5" w:tplc="04090005" w:tentative="1">
+      <w:start w:val="1"/>
+      <w:numFmt w:val="bullet"/>
+      <w:lvlText w:val=""/>
+      <w:lvlJc w:val="left"/>
+      <w:pPr>
+        <w:ind w:left="4320" w:hanging="360"/>
+      </w:pPr>
+      <w:rPr>
+        <w:rFonts w:ascii="Wingdings" w:hAnsi="Wingdings" w:hint="default"/>
+      </w:rPr>
+    </w:lvl>
+    <w:lvl w:ilvl="6" w:tplc="04090001" w:tentative="1">
+      <w:start w:val="1"/>
+      <w:numFmt w:val="bullet"/>
+      <w:lvlText w:val=""/>
+      <w:lvlJc w:val="left"/>
+      <w:pPr>
+        <w:ind w:left="5040" w:hanging="360"/>
+      </w:pPr>
+      <w:rPr>
+        <w:rFonts w:ascii="Symbol" w:hAnsi="Symbol" w:hint="default"/>
+      </w:rPr>
+    </w:lvl>
+    <w:lvl w:ilvl="7" w:tplc="04090003" w:tentative="1">
+      <w:start w:val="1"/>
+      <w:numFmt w:val="bullet"/>
+      <w:lvlText w:val="o"/>
+      <w:lvlJc w:val="left"/>
+      <w:pPr>
+        <w:ind w:left="5760" w:hanging="360"/>
+      </w:pPr>
+      <w:rPr>
+        <w:rFonts w:ascii="Courier New" w:hAnsi="Courier New" w:cs="Courier New" w:hint="default"/>
+      </w:rPr>
+    </w:lvl>
+    <w:lvl w:ilvl="8" w:tplc="04090005" w:tentative="1">
+      <w:start w:val="1"/>
+      <w:numFmt w:val="bullet"/>
+      <w:lvlText w:val=""/>
+      <w:lvlJc w:val="left"/>
+      <w:pPr>
+        <w:ind w:left="6480" w:hanging="360"/>
+      </w:pPr>
+      <w:rPr>
+        <w:rFonts w:ascii="Wingdings" w:hAnsi="Wingdings" w:hint="default"/>
+      </w:rPr>
+    </w:lvl>
+  </w:abstractNum>
+  <w:abstractNum w:abstractNumId="3" w15:restartNumberingAfterBreak="0">
     <w:nsid w:val="0EC606AC"/>
     <w:multiLevelType w:val="hybridMultilevel"/>
     <w:tmpl w:val="322E7584"/>
@@ -4546,7 +4715,7 @@
       </w:rPr>
     </w:lvl>
   </w:abstractNum>
-  <w:abstractNum w:abstractNumId="2">
+  <w:abstractNum w:abstractNumId="4" w15:restartNumberingAfterBreak="0">
     <w:nsid w:val="103561A5"/>
     <w:multiLevelType w:val="hybridMultilevel"/>
     <w:tmpl w:val="A4EC89C6"/>
@@ -4659,7 +4828,7 @@
       </w:rPr>
     </w:lvl>
   </w:abstractNum>
-  <w:abstractNum w:abstractNumId="3">
+  <w:abstractNum w:abstractNumId="5" w15:restartNumberingAfterBreak="0">
     <w:nsid w:val="118D7E27"/>
     <w:multiLevelType w:val="hybridMultilevel"/>
     <w:tmpl w:val="CF380D2C"/>
@@ -4772,7 +4941,7 @@
       </w:rPr>
     </w:lvl>
   </w:abstractNum>
-  <w:abstractNum w:abstractNumId="4">
+  <w:abstractNum w:abstractNumId="6" w15:restartNumberingAfterBreak="0">
     <w:nsid w:val="1B234510"/>
     <w:multiLevelType w:val="hybridMultilevel"/>
     <w:tmpl w:val="9CB43342"/>
@@ -4861,7 +5030,7 @@
       </w:pPr>
     </w:lvl>
   </w:abstractNum>
-  <w:abstractNum w:abstractNumId="5">
+  <w:abstractNum w:abstractNumId="7" w15:restartNumberingAfterBreak="0">
     <w:nsid w:val="27E945D5"/>
     <w:multiLevelType w:val="hybridMultilevel"/>
     <w:tmpl w:val="5C8284EA"/>
@@ -4973,7 +5142,7 @@
       </w:rPr>
     </w:lvl>
   </w:abstractNum>
-  <w:abstractNum w:abstractNumId="6">
+  <w:abstractNum w:abstractNumId="8" w15:restartNumberingAfterBreak="0">
     <w:nsid w:val="2DD44BC2"/>
     <w:multiLevelType w:val="hybridMultilevel"/>
     <w:tmpl w:val="45622000"/>
@@ -5086,7 +5255,7 @@
       </w:rPr>
     </w:lvl>
   </w:abstractNum>
-  <w:abstractNum w:abstractNumId="7">
+  <w:abstractNum w:abstractNumId="9" w15:restartNumberingAfterBreak="0">
     <w:nsid w:val="2E465F5B"/>
     <w:multiLevelType w:val="hybridMultilevel"/>
     <w:tmpl w:val="C568A3F8"/>
@@ -5198,7 +5367,7 @@
       </w:rPr>
     </w:lvl>
   </w:abstractNum>
-  <w:abstractNum w:abstractNumId="8">
+  <w:abstractNum w:abstractNumId="10" w15:restartNumberingAfterBreak="0">
     <w:nsid w:val="41104F44"/>
     <w:multiLevelType w:val="hybridMultilevel"/>
     <w:tmpl w:val="34D67522"/>
@@ -5284,7 +5453,7 @@
       </w:pPr>
     </w:lvl>
   </w:abstractNum>
-  <w:abstractNum w:abstractNumId="9">
+  <w:abstractNum w:abstractNumId="11" w15:restartNumberingAfterBreak="0">
     <w:nsid w:val="451E5C8D"/>
     <w:multiLevelType w:val="hybridMultilevel"/>
     <w:tmpl w:val="B26A2A00"/>
@@ -5396,7 +5565,7 @@
       </w:rPr>
     </w:lvl>
   </w:abstractNum>
-  <w:abstractNum w:abstractNumId="10">
+  <w:abstractNum w:abstractNumId="12" w15:restartNumberingAfterBreak="0">
     <w:nsid w:val="4A252365"/>
     <w:multiLevelType w:val="hybridMultilevel"/>
     <w:tmpl w:val="1AF46E14"/>
@@ -5509,7 +5678,7 @@
       </w:rPr>
     </w:lvl>
   </w:abstractNum>
-  <w:abstractNum w:abstractNumId="11">
+  <w:abstractNum w:abstractNumId="13" w15:restartNumberingAfterBreak="0">
     <w:nsid w:val="524975A0"/>
     <w:multiLevelType w:val="hybridMultilevel"/>
     <w:tmpl w:val="9BCE9AA2"/>
@@ -5621,7 +5790,7 @@
       </w:rPr>
     </w:lvl>
   </w:abstractNum>
-  <w:abstractNum w:abstractNumId="12">
+  <w:abstractNum w:abstractNumId="14" w15:restartNumberingAfterBreak="0">
     <w:nsid w:val="554B6196"/>
     <w:multiLevelType w:val="hybridMultilevel"/>
     <w:tmpl w:val="49607214"/>
@@ -5733,7 +5902,7 @@
       </w:rPr>
     </w:lvl>
   </w:abstractNum>
-  <w:abstractNum w:abstractNumId="13">
+  <w:abstractNum w:abstractNumId="15" w15:restartNumberingAfterBreak="0">
     <w:nsid w:val="5B5B6CC2"/>
     <w:multiLevelType w:val="hybridMultilevel"/>
     <w:tmpl w:val="1B3E740E"/>
@@ -5846,7 +6015,7 @@
       </w:rPr>
     </w:lvl>
   </w:abstractNum>
-  <w:abstractNum w:abstractNumId="14">
+  <w:abstractNum w:abstractNumId="16" w15:restartNumberingAfterBreak="0">
     <w:nsid w:val="63200708"/>
     <w:multiLevelType w:val="hybridMultilevel"/>
     <w:tmpl w:val="C5B064D6"/>
@@ -5959,7 +6128,7 @@
       </w:rPr>
     </w:lvl>
   </w:abstractNum>
-  <w:abstractNum w:abstractNumId="15">
+  <w:abstractNum w:abstractNumId="17" w15:restartNumberingAfterBreak="0">
     <w:nsid w:val="6E186E21"/>
     <w:multiLevelType w:val="hybridMultilevel"/>
     <w:tmpl w:val="6F1861B2"/>
@@ -6071,7 +6240,7 @@
       </w:rPr>
     </w:lvl>
   </w:abstractNum>
-  <w:abstractNum w:abstractNumId="16">
+  <w:abstractNum w:abstractNumId="18" w15:restartNumberingAfterBreak="0">
     <w:nsid w:val="7A6C451C"/>
     <w:multiLevelType w:val="hybridMultilevel"/>
     <w:tmpl w:val="05BA1D5C"/>
@@ -6184,7 +6353,7 @@
       </w:rPr>
     </w:lvl>
   </w:abstractNum>
-  <w:abstractNum w:abstractNumId="17">
+  <w:abstractNum w:abstractNumId="19" w15:restartNumberingAfterBreak="0">
     <w:nsid w:val="7F9F41CC"/>
     <w:multiLevelType w:val="hybridMultilevel"/>
     <w:tmpl w:val="8ADA405C"/>
@@ -6297,64 +6466,70 @@
     </w:lvl>
   </w:abstractNum>
   <w:num w:numId="1">
+    <w:abstractNumId w:val="15"/>
+  </w:num>
+  <w:num w:numId="2">
+    <w:abstractNumId w:val="14"/>
+  </w:num>
+  <w:num w:numId="3">
+    <w:abstractNumId w:val="1"/>
+  </w:num>
+  <w:num w:numId="4">
+    <w:abstractNumId w:val="19"/>
+  </w:num>
+  <w:num w:numId="5">
+    <w:abstractNumId w:val="17"/>
+  </w:num>
+  <w:num w:numId="6">
+    <w:abstractNumId w:val="3"/>
+  </w:num>
+  <w:num w:numId="7">
     <w:abstractNumId w:val="13"/>
   </w:num>
-  <w:num w:numId="2">
+  <w:num w:numId="8">
+    <w:abstractNumId w:val="9"/>
+  </w:num>
+  <w:num w:numId="9">
+    <w:abstractNumId w:val="10"/>
+  </w:num>
+  <w:num w:numId="10">
+    <w:abstractNumId w:val="6"/>
+  </w:num>
+  <w:num w:numId="11">
+    <w:abstractNumId w:val="7"/>
+  </w:num>
+  <w:num w:numId="12">
+    <w:abstractNumId w:val="11"/>
+  </w:num>
+  <w:num w:numId="13">
+    <w:abstractNumId w:val="4"/>
+  </w:num>
+  <w:num w:numId="14">
+    <w:abstractNumId w:val="8"/>
+  </w:num>
+  <w:num w:numId="15">
+    <w:abstractNumId w:val="18"/>
+  </w:num>
+  <w:num w:numId="16">
+    <w:abstractNumId w:val="16"/>
+  </w:num>
+  <w:num w:numId="17">
     <w:abstractNumId w:val="12"/>
   </w:num>
-  <w:num w:numId="3">
+  <w:num w:numId="18">
+    <w:abstractNumId w:val="5"/>
+  </w:num>
+  <w:num w:numId="19">
     <w:abstractNumId w:val="0"/>
   </w:num>
-  <w:num w:numId="4">
-    <w:abstractNumId w:val="17"/>
-  </w:num>
-  <w:num w:numId="5">
-    <w:abstractNumId w:val="15"/>
-  </w:num>
-  <w:num w:numId="6">
-    <w:abstractNumId w:val="1"/>
-  </w:num>
-  <w:num w:numId="7">
-    <w:abstractNumId w:val="11"/>
-  </w:num>
-  <w:num w:numId="8">
-    <w:abstractNumId w:val="7"/>
-  </w:num>
-  <w:num w:numId="9">
-    <w:abstractNumId w:val="8"/>
-  </w:num>
-  <w:num w:numId="10">
-    <w:abstractNumId w:val="4"/>
-  </w:num>
-  <w:num w:numId="11">
-    <w:abstractNumId w:val="5"/>
-  </w:num>
-  <w:num w:numId="12">
-    <w:abstractNumId w:val="9"/>
-  </w:num>
-  <w:num w:numId="13">
+  <w:num w:numId="20">
     <w:abstractNumId w:val="2"/>
-  </w:num>
-  <w:num w:numId="14">
-    <w:abstractNumId w:val="6"/>
-  </w:num>
-  <w:num w:numId="15">
-    <w:abstractNumId w:val="16"/>
-  </w:num>
-  <w:num w:numId="16">
-    <w:abstractNumId w:val="14"/>
-  </w:num>
-  <w:num w:numId="17">
-    <w:abstractNumId w:val="10"/>
-  </w:num>
-  <w:num w:numId="18">
-    <w:abstractNumId w:val="3"/>
   </w:num>
 </w:numbering>
 </file>
 
 <file path=word/styles.xml><?xml version="1.0" encoding="utf-8"?>
-<w:styles xmlns:mc="http://schemas.openxmlformats.org/markup-compatibility/2006" xmlns:r="http://schemas.openxmlformats.org/officeDocument/2006/relationships" xmlns:w="http://schemas.openxmlformats.org/wordprocessingml/2006/main" xmlns:w14="http://schemas.microsoft.com/office/word/2010/wordml" xmlns:w15="http://schemas.microsoft.com/office/word/2012/wordml" mc:Ignorable="w14 w15">
+<w:styles xmlns:mc="http://schemas.openxmlformats.org/markup-compatibility/2006" xmlns:r="http://schemas.openxmlformats.org/officeDocument/2006/relationships" xmlns:w="http://schemas.openxmlformats.org/wordprocessingml/2006/main" xmlns:w14="http://schemas.microsoft.com/office/word/2010/wordml" xmlns:w15="http://schemas.microsoft.com/office/word/2012/wordml" xmlns:w16se="http://schemas.microsoft.com/office/word/2015/wordml/symex" mc:Ignorable="w14 w15 w16se">
   <w:docDefaults>
     <w:rPrDefault>
       <w:rPr>
@@ -6743,15 +6918,15 @@
     <w:lsdException w:name="List Table 6 Colorful Accent 6" w:uiPriority="51"/>
     <w:lsdException w:name="List Table 7 Colorful Accent 6" w:uiPriority="52"/>
   </w:latentStyles>
-  <w:style w:type="paragraph" w:default="1" w:styleId="a">
+  <w:style w:type="paragraph" w:default="1" w:styleId="Normal">
     <w:name w:val="Normal"/>
     <w:qFormat/>
   </w:style>
-  <w:style w:type="paragraph" w:styleId="2">
+  <w:style w:type="paragraph" w:styleId="Heading2">
     <w:name w:val="heading 2"/>
-    <w:basedOn w:val="a"/>
-    <w:next w:val="a"/>
-    <w:link w:val="20"/>
+    <w:basedOn w:val="Normal"/>
+    <w:next w:val="Normal"/>
+    <w:link w:val="Heading2Char"/>
     <w:uiPriority w:val="9"/>
     <w:unhideWhenUsed/>
     <w:qFormat/>
@@ -6770,11 +6945,11 @@
       <w:lang w:val="en-US"/>
     </w:rPr>
   </w:style>
-  <w:style w:type="paragraph" w:styleId="3">
+  <w:style w:type="paragraph" w:styleId="Heading3">
     <w:name w:val="heading 3"/>
-    <w:basedOn w:val="a"/>
-    <w:next w:val="a"/>
-    <w:link w:val="30"/>
+    <w:basedOn w:val="Normal"/>
+    <w:next w:val="Normal"/>
+    <w:link w:val="Heading3Char"/>
     <w:uiPriority w:val="9"/>
     <w:unhideWhenUsed/>
     <w:qFormat/>
@@ -6793,11 +6968,11 @@
       <w:lang w:val="en-US"/>
     </w:rPr>
   </w:style>
-  <w:style w:type="paragraph" w:styleId="4">
+  <w:style w:type="paragraph" w:styleId="Heading4">
     <w:name w:val="heading 4"/>
-    <w:basedOn w:val="a"/>
-    <w:next w:val="a"/>
-    <w:link w:val="40"/>
+    <w:basedOn w:val="Normal"/>
+    <w:next w:val="Normal"/>
+    <w:link w:val="Heading4Char"/>
     <w:uiPriority w:val="9"/>
     <w:unhideWhenUsed/>
     <w:qFormat/>
@@ -6816,13 +6991,13 @@
       <w:color w:val="2E74B5"/>
     </w:rPr>
   </w:style>
-  <w:style w:type="character" w:default="1" w:styleId="a0">
+  <w:style w:type="character" w:default="1" w:styleId="DefaultParagraphFont">
     <w:name w:val="Default Paragraph Font"/>
     <w:uiPriority w:val="1"/>
     <w:semiHidden/>
     <w:unhideWhenUsed/>
   </w:style>
-  <w:style w:type="table" w:default="1" w:styleId="a1">
+  <w:style w:type="table" w:default="1" w:styleId="TableNormal">
     <w:name w:val="Normal Table"/>
     <w:uiPriority w:val="99"/>
     <w:semiHidden/>
@@ -6837,16 +7012,16 @@
       </w:tblCellMar>
     </w:tblPr>
   </w:style>
-  <w:style w:type="numbering" w:default="1" w:styleId="a2">
+  <w:style w:type="numbering" w:default="1" w:styleId="NoList">
     <w:name w:val="No List"/>
     <w:uiPriority w:val="99"/>
     <w:semiHidden/>
     <w:unhideWhenUsed/>
   </w:style>
-  <w:style w:type="paragraph" w:styleId="a3">
+  <w:style w:type="paragraph" w:styleId="ListParagraph">
     <w:name w:val="List Paragraph"/>
-    <w:basedOn w:val="a"/>
-    <w:link w:val="a4"/>
+    <w:basedOn w:val="Normal"/>
+    <w:link w:val="ListParagraphChar"/>
     <w:uiPriority w:val="34"/>
     <w:qFormat/>
     <w:rsid w:val="00464EE4"/>
@@ -6855,10 +7030,10 @@
       <w:contextualSpacing/>
     </w:pPr>
   </w:style>
-  <w:style w:type="character" w:customStyle="1" w:styleId="20">
-    <w:name w:val="Заголовок 2 Знак"/>
-    <w:basedOn w:val="a0"/>
-    <w:link w:val="2"/>
+  <w:style w:type="character" w:customStyle="1" w:styleId="Heading2Char">
+    <w:name w:val="Heading 2 Char"/>
+    <w:basedOn w:val="DefaultParagraphFont"/>
+    <w:link w:val="Heading2"/>
     <w:uiPriority w:val="9"/>
     <w:rsid w:val="00491A85"/>
     <w:rPr>
@@ -6869,10 +7044,10 @@
       <w:lang w:val="en-US"/>
     </w:rPr>
   </w:style>
-  <w:style w:type="character" w:customStyle="1" w:styleId="30">
-    <w:name w:val="Заголовок 3 Знак"/>
-    <w:basedOn w:val="a0"/>
-    <w:link w:val="3"/>
+  <w:style w:type="character" w:customStyle="1" w:styleId="Heading3Char">
+    <w:name w:val="Heading 3 Char"/>
+    <w:basedOn w:val="DefaultParagraphFont"/>
+    <w:link w:val="Heading3"/>
     <w:uiPriority w:val="9"/>
     <w:rsid w:val="00491A85"/>
     <w:rPr>
@@ -6883,16 +7058,16 @@
       <w:lang w:val="en-US"/>
     </w:rPr>
   </w:style>
-  <w:style w:type="character" w:customStyle="1" w:styleId="a4">
-    <w:name w:val="Абзац списка Знак"/>
-    <w:link w:val="a3"/>
+  <w:style w:type="character" w:customStyle="1" w:styleId="ListParagraphChar">
+    <w:name w:val="List Paragraph Char"/>
+    <w:link w:val="ListParagraph"/>
     <w:uiPriority w:val="34"/>
     <w:rsid w:val="00491A85"/>
   </w:style>
-  <w:style w:type="character" w:customStyle="1" w:styleId="40">
-    <w:name w:val="Заголовок 4 Знак"/>
-    <w:basedOn w:val="a0"/>
-    <w:link w:val="4"/>
+  <w:style w:type="character" w:customStyle="1" w:styleId="Heading4Char">
+    <w:name w:val="Heading 4 Char"/>
+    <w:basedOn w:val="DefaultParagraphFont"/>
+    <w:link w:val="Heading4"/>
     <w:uiPriority w:val="9"/>
     <w:rsid w:val="00F200A2"/>
     <w:rPr>

</xml_diff>